<commit_message>
corregido un "fi", hecho un pdf del problemaC y corregido el pdf del B
:trollface: maldito fi :rage2:
</commit_message>
<xml_diff>
--- a/Documentos Proyecto Dalgo/ProblemaB.docx
+++ b/Documentos Proyecto Dalgo/ProblemaB.docx
@@ -1,6 +1,6 @@
 
 <file path=word/document.xml><?xml version="1.0" encoding="utf-8"?>
-<w:document xmlns:wpc="http://schemas.microsoft.com/office/word/2010/wordprocessingCanvas" xmlns:mc="http://schemas.openxmlformats.org/markup-compatibility/2006" xmlns:o="urn:schemas-microsoft-com:office:office" xmlns:r="http://schemas.openxmlformats.org/officeDocument/2006/relationships" xmlns:m="http://schemas.openxmlformats.org/officeDocument/2006/math" xmlns:v="urn:schemas-microsoft-com:vml" xmlns:wp14="http://schemas.microsoft.com/office/word/2010/wordprocessingDrawing" xmlns:wp="http://schemas.openxmlformats.org/drawingml/2006/wordprocessingDrawing" xmlns:w10="urn:schemas-microsoft-com:office:word" xmlns:w="http://schemas.openxmlformats.org/wordprocessingml/2006/main" xmlns:w14="http://schemas.microsoft.com/office/word/2010/wordml" xmlns:w15="http://schemas.microsoft.com/office/word/2012/wordml" xmlns:wpg="http://schemas.microsoft.com/office/word/2010/wordprocessingGroup" xmlns:wpi="http://schemas.microsoft.com/office/word/2010/wordprocessingInk" xmlns:wne="http://schemas.microsoft.com/office/word/2006/wordml" xmlns:wps="http://schemas.microsoft.com/office/word/2010/wordprocessingShape" mc:Ignorable="w14 w15 wp14">
+<w:document xmlns:wpc="http://schemas.microsoft.com/office/word/2010/wordprocessingCanvas" xmlns:cx="http://schemas.microsoft.com/office/drawing/2014/chartex" xmlns:cx1="http://schemas.microsoft.com/office/drawing/2015/9/8/chartex" xmlns:cx2="http://schemas.microsoft.com/office/drawing/2015/10/21/chartex" xmlns:mc="http://schemas.openxmlformats.org/markup-compatibility/2006" xmlns:o="urn:schemas-microsoft-com:office:office" xmlns:r="http://schemas.openxmlformats.org/officeDocument/2006/relationships" xmlns:m="http://schemas.openxmlformats.org/officeDocument/2006/math" xmlns:v="urn:schemas-microsoft-com:vml" xmlns:wp14="http://schemas.microsoft.com/office/word/2010/wordprocessingDrawing" xmlns:wp="http://schemas.openxmlformats.org/drawingml/2006/wordprocessingDrawing" xmlns:w10="urn:schemas-microsoft-com:office:word" xmlns:w="http://schemas.openxmlformats.org/wordprocessingml/2006/main" xmlns:w14="http://schemas.microsoft.com/office/word/2010/wordml" xmlns:w15="http://schemas.microsoft.com/office/word/2012/wordml" xmlns:w16se="http://schemas.microsoft.com/office/word/2015/wordml/symex" xmlns:wpg="http://schemas.microsoft.com/office/word/2010/wordprocessingGroup" xmlns:wpi="http://schemas.microsoft.com/office/word/2010/wordprocessingInk" xmlns:wne="http://schemas.microsoft.com/office/word/2006/wordml" xmlns:wps="http://schemas.microsoft.com/office/word/2010/wordprocessingShape" mc:Ignorable="w14 w15 w16se wp14">
   <w:body>
     <w:p>
       <w:pPr>
@@ -163,6 +163,7 @@
     <w:p>
       <w:pPr>
         <w:pStyle w:val="Default"/>
+        <w:jc w:val="both"/>
         <w:rPr>
           <w:rFonts w:asciiTheme="minorHAnsi" w:hAnsiTheme="minorHAnsi"/>
           <w:iCs/>
@@ -209,7 +210,18 @@
           <w:szCs w:val="22"/>
           <w:lang w:val="es-ES"/>
         </w:rPr>
-        <w:t xml:space="preserve"> que a diferencia del utilizado, tenía complejidad </w:t>
+        <w:t xml:space="preserve"> que a diferencia del utilizado, tenía complejidad T(n</w:t>
+      </w:r>
+      <w:r>
+        <w:rPr>
+          <w:rFonts w:asciiTheme="minorHAnsi" w:hAnsiTheme="minorHAnsi"/>
+          <w:iCs/>
+          <w:sz w:val="22"/>
+          <w:szCs w:val="22"/>
+          <w:vertAlign w:val="superscript"/>
+          <w:lang w:val="es-ES"/>
+        </w:rPr>
+        <w:t>2</w:t>
       </w:r>
       <w:proofErr w:type="gramStart"/>
       <w:r>
@@ -220,7 +232,7 @@
           <w:szCs w:val="22"/>
           <w:lang w:val="es-ES"/>
         </w:rPr>
-        <w:t>T(</w:t>
+        <w:t>).Se</w:t>
       </w:r>
       <w:proofErr w:type="gramEnd"/>
       <w:r>
@@ -231,28 +243,7 @@
           <w:szCs w:val="22"/>
           <w:lang w:val="es-ES"/>
         </w:rPr>
-        <w:t>n</w:t>
-      </w:r>
-      <w:r>
-        <w:rPr>
-          <w:rFonts w:asciiTheme="minorHAnsi" w:hAnsiTheme="minorHAnsi"/>
-          <w:iCs/>
-          <w:sz w:val="22"/>
-          <w:szCs w:val="22"/>
-          <w:vertAlign w:val="superscript"/>
-          <w:lang w:val="es-ES"/>
-        </w:rPr>
-        <w:t>2</w:t>
-      </w:r>
-      <w:r>
-        <w:rPr>
-          <w:rFonts w:asciiTheme="minorHAnsi" w:hAnsiTheme="minorHAnsi"/>
-          <w:iCs/>
-          <w:sz w:val="22"/>
-          <w:szCs w:val="22"/>
-          <w:lang w:val="es-ES"/>
-        </w:rPr>
-        <w:t xml:space="preserve">).Se calculaba la credibilidad en cada paso en donde inicialmente se usaba todo el arreglo, luego iba bajando la cota de 1 en 1 reduciendo el tamaño del </w:t>
+        <w:t xml:space="preserve"> calculaba la credibilidad en cada paso en donde inicialmente se usaba todo el arreglo, luego iba bajando la cota de 1 en 1 reduciendo el tamaño del </w:t>
       </w:r>
       <w:proofErr w:type="spellStart"/>
       <w:r>
@@ -280,18 +271,20 @@
     <w:p>
       <w:pPr>
         <w:pStyle w:val="Default"/>
-        <w:rPr>
-          <w:rFonts w:asciiTheme="minorHAnsi" w:hAnsiTheme="minorHAnsi"/>
-          <w:iCs/>
-          <w:sz w:val="22"/>
-          <w:szCs w:val="22"/>
-          <w:lang w:val="es-ES"/>
-        </w:rPr>
-      </w:pPr>
-    </w:p>
-    <w:p>
-      <w:pPr>
-        <w:pStyle w:val="Default"/>
+        <w:jc w:val="both"/>
+        <w:rPr>
+          <w:rFonts w:asciiTheme="minorHAnsi" w:hAnsiTheme="minorHAnsi"/>
+          <w:iCs/>
+          <w:sz w:val="22"/>
+          <w:szCs w:val="22"/>
+          <w:lang w:val="es-ES"/>
+        </w:rPr>
+      </w:pPr>
+    </w:p>
+    <w:p>
+      <w:pPr>
+        <w:pStyle w:val="Default"/>
+        <w:jc w:val="both"/>
         <w:rPr>
           <w:rFonts w:asciiTheme="minorHAnsi" w:hAnsiTheme="minorHAnsi"/>
           <w:iCs/>
@@ -419,6 +412,250 @@
         <w:t xml:space="preserve">. Cada paso se suma el nuevo </w:t>
       </w:r>
       <w:proofErr w:type="spellStart"/>
+      <w:r>
+        <w:rPr>
+          <w:rFonts w:asciiTheme="minorHAnsi" w:hAnsiTheme="minorHAnsi"/>
+          <w:iCs/>
+          <w:sz w:val="22"/>
+          <w:szCs w:val="22"/>
+          <w:lang w:val="es-ES"/>
+        </w:rPr>
+        <w:t>numero</w:t>
+      </w:r>
+      <w:proofErr w:type="spellEnd"/>
+      <w:r>
+        <w:rPr>
+          <w:rFonts w:asciiTheme="minorHAnsi" w:hAnsiTheme="minorHAnsi"/>
+          <w:iCs/>
+          <w:sz w:val="22"/>
+          <w:szCs w:val="22"/>
+          <w:lang w:val="es-ES"/>
+        </w:rPr>
+        <w:t xml:space="preserve"> al anterior que se </w:t>
+      </w:r>
+      <w:proofErr w:type="spellStart"/>
+      <w:r>
+        <w:rPr>
+          <w:rFonts w:asciiTheme="minorHAnsi" w:hAnsiTheme="minorHAnsi"/>
+          <w:iCs/>
+          <w:sz w:val="22"/>
+          <w:szCs w:val="22"/>
+          <w:lang w:val="es-ES"/>
+        </w:rPr>
+        <w:t>tenia</w:t>
+      </w:r>
+      <w:proofErr w:type="spellEnd"/>
+      <w:r>
+        <w:rPr>
+          <w:rFonts w:asciiTheme="minorHAnsi" w:hAnsiTheme="minorHAnsi"/>
+          <w:iCs/>
+          <w:sz w:val="22"/>
+          <w:szCs w:val="22"/>
+          <w:lang w:val="es-ES"/>
+        </w:rPr>
+        <w:t xml:space="preserve"> y se compara con un centinela, si se supera, se guarda el nuevo valor mayor y este es el que se imprime.</w:t>
+      </w:r>
+    </w:p>
+    <w:p>
+      <w:pPr>
+        <w:pStyle w:val="Default"/>
+        <w:jc w:val="both"/>
+        <w:rPr>
+          <w:rFonts w:asciiTheme="minorHAnsi" w:hAnsiTheme="minorHAnsi"/>
+          <w:iCs/>
+          <w:sz w:val="22"/>
+          <w:szCs w:val="22"/>
+          <w:lang w:val="es-ES"/>
+        </w:rPr>
+      </w:pPr>
+    </w:p>
+    <w:p>
+      <w:pPr>
+        <w:pStyle w:val="Default"/>
+        <w:jc w:val="both"/>
+        <w:rPr>
+          <w:rFonts w:asciiTheme="minorHAnsi" w:hAnsiTheme="minorHAnsi"/>
+          <w:iCs/>
+          <w:sz w:val="22"/>
+          <w:szCs w:val="22"/>
+          <w:lang w:val="es-ES"/>
+        </w:rPr>
+      </w:pPr>
+      <w:r>
+        <w:rPr>
+          <w:rFonts w:asciiTheme="minorHAnsi" w:hAnsiTheme="minorHAnsi"/>
+          <w:iCs/>
+          <w:sz w:val="22"/>
+          <w:szCs w:val="22"/>
+          <w:lang w:val="es-ES"/>
+        </w:rPr>
+        <w:t xml:space="preserve">Se tradujo esta técnica utilizada en el algoritmo, pero se realizaron 2 </w:t>
+      </w:r>
+      <w:proofErr w:type="spellStart"/>
+      <w:r>
+        <w:rPr>
+          <w:rFonts w:asciiTheme="minorHAnsi" w:hAnsiTheme="minorHAnsi"/>
+          <w:iCs/>
+          <w:sz w:val="22"/>
+          <w:szCs w:val="22"/>
+          <w:lang w:val="es-ES"/>
+        </w:rPr>
+        <w:t>modificiaciones</w:t>
+      </w:r>
+      <w:proofErr w:type="spellEnd"/>
+      <w:r>
+        <w:rPr>
+          <w:rFonts w:asciiTheme="minorHAnsi" w:hAnsiTheme="minorHAnsi"/>
+          <w:iCs/>
+          <w:sz w:val="22"/>
+          <w:szCs w:val="22"/>
+          <w:lang w:val="es-ES"/>
+        </w:rPr>
+        <w:t>. El número mayor ahora es la credibilidad y</w:t>
+      </w:r>
+      <w:r>
+        <w:rPr>
+          <w:rFonts w:asciiTheme="minorHAnsi" w:hAnsiTheme="minorHAnsi"/>
+          <w:iCs/>
+          <w:sz w:val="22"/>
+          <w:szCs w:val="22"/>
+          <w:lang w:val="es-ES"/>
+        </w:rPr>
+        <w:t xml:space="preserve"> ahora también</w:t>
+      </w:r>
+      <w:r>
+        <w:rPr>
+          <w:rFonts w:asciiTheme="minorHAnsi" w:hAnsiTheme="minorHAnsi"/>
+          <w:iCs/>
+          <w:sz w:val="22"/>
+          <w:szCs w:val="22"/>
+          <w:lang w:val="es-ES"/>
+        </w:rPr>
+        <w:t xml:space="preserve"> se almacenan las posiciones en que estaban los índices cuando se </w:t>
+      </w:r>
+      <w:r>
+        <w:rPr>
+          <w:rFonts w:asciiTheme="minorHAnsi" w:hAnsiTheme="minorHAnsi"/>
+          <w:iCs/>
+          <w:sz w:val="22"/>
+          <w:szCs w:val="22"/>
+          <w:lang w:val="es-ES"/>
+        </w:rPr>
+        <w:t>calculó</w:t>
+      </w:r>
+      <w:r>
+        <w:rPr>
+          <w:rFonts w:asciiTheme="minorHAnsi" w:hAnsiTheme="minorHAnsi"/>
+          <w:iCs/>
+          <w:sz w:val="22"/>
+          <w:szCs w:val="22"/>
+          <w:lang w:val="es-ES"/>
+        </w:rPr>
+        <w:t xml:space="preserve"> la credibilidad mayor.</w:t>
+      </w:r>
+    </w:p>
+    <w:p>
+      <w:pPr>
+        <w:pStyle w:val="Default"/>
+        <w:jc w:val="both"/>
+        <w:rPr>
+          <w:rFonts w:asciiTheme="minorHAnsi" w:hAnsiTheme="minorHAnsi"/>
+          <w:iCs/>
+          <w:sz w:val="22"/>
+          <w:szCs w:val="22"/>
+          <w:lang w:val="es-ES"/>
+        </w:rPr>
+      </w:pPr>
+    </w:p>
+    <w:p>
+      <w:pPr>
+        <w:pStyle w:val="Default"/>
+        <w:jc w:val="both"/>
+        <w:rPr>
+          <w:rFonts w:asciiTheme="minorHAnsi" w:hAnsiTheme="minorHAnsi"/>
+          <w:iCs/>
+          <w:sz w:val="22"/>
+          <w:szCs w:val="22"/>
+          <w:lang w:val="es-ES"/>
+        </w:rPr>
+      </w:pPr>
+      <w:r>
+        <w:rPr>
+          <w:rFonts w:asciiTheme="minorHAnsi" w:hAnsiTheme="minorHAnsi"/>
+          <w:iCs/>
+          <w:sz w:val="22"/>
+          <w:szCs w:val="22"/>
+          <w:lang w:val="es-ES"/>
+        </w:rPr>
+        <w:t>Básicamente, cada vez que se pasa sobre un número positivo la credibilidad</w:t>
+      </w:r>
+      <w:r>
+        <w:rPr>
+          <w:rFonts w:asciiTheme="minorHAnsi" w:hAnsiTheme="minorHAnsi"/>
+          <w:iCs/>
+          <w:sz w:val="22"/>
+          <w:szCs w:val="22"/>
+          <w:lang w:val="es-ES"/>
+        </w:rPr>
+        <w:t>(r)</w:t>
+      </w:r>
+      <w:r>
+        <w:rPr>
+          <w:rFonts w:asciiTheme="minorHAnsi" w:hAnsiTheme="minorHAnsi"/>
+          <w:iCs/>
+          <w:sz w:val="22"/>
+          <w:szCs w:val="22"/>
+          <w:lang w:val="es-ES"/>
+        </w:rPr>
+        <w:t xml:space="preserve"> aumenta en 1. </w:t>
+      </w:r>
+    </w:p>
+    <w:p>
+      <w:pPr>
+        <w:pStyle w:val="Default"/>
+        <w:jc w:val="both"/>
+        <w:rPr>
+          <w:rFonts w:asciiTheme="minorHAnsi" w:hAnsiTheme="minorHAnsi"/>
+          <w:iCs/>
+          <w:sz w:val="22"/>
+          <w:szCs w:val="22"/>
+          <w:lang w:val="es-ES"/>
+        </w:rPr>
+      </w:pPr>
+      <w:r>
+        <w:rPr>
+          <w:rFonts w:asciiTheme="minorHAnsi" w:hAnsiTheme="minorHAnsi"/>
+          <w:iCs/>
+          <w:sz w:val="22"/>
+          <w:szCs w:val="22"/>
+          <w:lang w:val="es-ES"/>
+        </w:rPr>
+        <w:t>Cada vez que pasa sobre un número negativo la credibilidad disminuye en 1.</w:t>
+      </w:r>
+    </w:p>
+    <w:p>
+      <w:pPr>
+        <w:pStyle w:val="Default"/>
+        <w:jc w:val="both"/>
+        <w:rPr>
+          <w:rFonts w:asciiTheme="minorHAnsi" w:hAnsiTheme="minorHAnsi"/>
+          <w:iCs/>
+          <w:sz w:val="22"/>
+          <w:szCs w:val="22"/>
+          <w:lang w:val="es-ES"/>
+        </w:rPr>
+      </w:pPr>
+      <w:r>
+        <w:rPr>
+          <w:rFonts w:asciiTheme="minorHAnsi" w:hAnsiTheme="minorHAnsi"/>
+          <w:iCs/>
+          <w:sz w:val="22"/>
+          <w:szCs w:val="22"/>
+          <w:lang w:val="es-ES"/>
+        </w:rPr>
+        <w:t xml:space="preserve">En cada paso se pregunta si la nueva credibilidad es mayor a la anterior, si lo es, se guardan los valores actuales </w:t>
+      </w:r>
+      <w:proofErr w:type="spellStart"/>
       <w:proofErr w:type="gramStart"/>
       <w:r>
         <w:rPr>
@@ -428,9 +665,8 @@
           <w:szCs w:val="22"/>
           <w:lang w:val="es-ES"/>
         </w:rPr>
-        <w:t>numero</w:t>
-      </w:r>
-      <w:proofErr w:type="spellEnd"/>
+        <w:t>r,p</w:t>
+      </w:r>
       <w:proofErr w:type="gramEnd"/>
       <w:r>
         <w:rPr>
@@ -440,235 +676,132 @@
           <w:szCs w:val="22"/>
           <w:lang w:val="es-ES"/>
         </w:rPr>
-        <w:t xml:space="preserve"> al anterior que se </w:t>
-      </w:r>
-      <w:proofErr w:type="spellStart"/>
-      <w:r>
-        <w:rPr>
-          <w:rFonts w:asciiTheme="minorHAnsi" w:hAnsiTheme="minorHAnsi"/>
-          <w:iCs/>
-          <w:sz w:val="22"/>
-          <w:szCs w:val="22"/>
-          <w:lang w:val="es-ES"/>
-        </w:rPr>
-        <w:t>tenia</w:t>
-      </w:r>
-      <w:proofErr w:type="spellEnd"/>
-      <w:r>
-        <w:rPr>
-          <w:rFonts w:asciiTheme="minorHAnsi" w:hAnsiTheme="minorHAnsi"/>
-          <w:iCs/>
-          <w:sz w:val="22"/>
-          <w:szCs w:val="22"/>
-          <w:lang w:val="es-ES"/>
-        </w:rPr>
-        <w:t xml:space="preserve"> y se compara con un centinela, si se supera, se guarda el nuevo valor mayor y este es el que se imprime.</w:t>
-      </w:r>
-    </w:p>
-    <w:p>
-      <w:pPr>
-        <w:pStyle w:val="Default"/>
-        <w:rPr>
-          <w:rFonts w:asciiTheme="minorHAnsi" w:hAnsiTheme="minorHAnsi"/>
-          <w:iCs/>
-          <w:sz w:val="22"/>
-          <w:szCs w:val="22"/>
-          <w:lang w:val="es-ES"/>
-        </w:rPr>
-      </w:pPr>
-    </w:p>
-    <w:p>
-      <w:pPr>
-        <w:pStyle w:val="Default"/>
-        <w:rPr>
-          <w:rFonts w:asciiTheme="minorHAnsi" w:hAnsiTheme="minorHAnsi"/>
-          <w:iCs/>
-          <w:sz w:val="22"/>
-          <w:szCs w:val="22"/>
-          <w:lang w:val="es-ES"/>
-        </w:rPr>
-      </w:pPr>
-      <w:r>
-        <w:rPr>
-          <w:rFonts w:asciiTheme="minorHAnsi" w:hAnsiTheme="minorHAnsi"/>
-          <w:iCs/>
-          <w:sz w:val="22"/>
-          <w:szCs w:val="22"/>
-          <w:lang w:val="es-ES"/>
-        </w:rPr>
-        <w:t xml:space="preserve">Se tradujo esta técnica utilizada en el algoritmo, pero se realizaron 2 </w:t>
-      </w:r>
-      <w:proofErr w:type="spellStart"/>
-      <w:r>
-        <w:rPr>
-          <w:rFonts w:asciiTheme="minorHAnsi" w:hAnsiTheme="minorHAnsi"/>
-          <w:iCs/>
-          <w:sz w:val="22"/>
-          <w:szCs w:val="22"/>
-          <w:lang w:val="es-ES"/>
-        </w:rPr>
-        <w:t>modificiaciones</w:t>
-      </w:r>
-      <w:proofErr w:type="spellEnd"/>
-      <w:r>
-        <w:rPr>
-          <w:rFonts w:asciiTheme="minorHAnsi" w:hAnsiTheme="minorHAnsi"/>
-          <w:iCs/>
-          <w:sz w:val="22"/>
-          <w:szCs w:val="22"/>
-          <w:lang w:val="es-ES"/>
-        </w:rPr>
-        <w:t>. El número mayor ahora es la credibilidad y</w:t>
-      </w:r>
-      <w:r>
-        <w:rPr>
-          <w:rFonts w:asciiTheme="minorHAnsi" w:hAnsiTheme="minorHAnsi"/>
-          <w:iCs/>
-          <w:sz w:val="22"/>
-          <w:szCs w:val="22"/>
-          <w:lang w:val="es-ES"/>
-        </w:rPr>
-        <w:t xml:space="preserve"> ahora también</w:t>
-      </w:r>
-      <w:r>
-        <w:rPr>
-          <w:rFonts w:asciiTheme="minorHAnsi" w:hAnsiTheme="minorHAnsi"/>
-          <w:iCs/>
-          <w:sz w:val="22"/>
-          <w:szCs w:val="22"/>
-          <w:lang w:val="es-ES"/>
-        </w:rPr>
-        <w:t xml:space="preserve"> se almacenan las posiciones en que estaban los índices cuando se </w:t>
-      </w:r>
-      <w:r>
-        <w:rPr>
-          <w:rFonts w:asciiTheme="minorHAnsi" w:hAnsiTheme="minorHAnsi"/>
-          <w:iCs/>
-          <w:sz w:val="22"/>
-          <w:szCs w:val="22"/>
-          <w:lang w:val="es-ES"/>
-        </w:rPr>
-        <w:t>calculó</w:t>
-      </w:r>
-      <w:r>
-        <w:rPr>
-          <w:rFonts w:asciiTheme="minorHAnsi" w:hAnsiTheme="minorHAnsi"/>
-          <w:iCs/>
-          <w:sz w:val="22"/>
-          <w:szCs w:val="22"/>
-          <w:lang w:val="es-ES"/>
-        </w:rPr>
-        <w:t xml:space="preserve"> la credibilidad mayor.</w:t>
-      </w:r>
-    </w:p>
-    <w:p>
-      <w:pPr>
-        <w:pStyle w:val="Default"/>
-        <w:rPr>
-          <w:rFonts w:asciiTheme="minorHAnsi" w:hAnsiTheme="minorHAnsi"/>
-          <w:iCs/>
-          <w:sz w:val="22"/>
-          <w:szCs w:val="22"/>
-          <w:lang w:val="es-ES"/>
-        </w:rPr>
-      </w:pPr>
-    </w:p>
-    <w:p>
-      <w:pPr>
-        <w:pStyle w:val="Default"/>
-        <w:rPr>
-          <w:rFonts w:asciiTheme="minorHAnsi" w:hAnsiTheme="minorHAnsi"/>
-          <w:iCs/>
-          <w:sz w:val="22"/>
-          <w:szCs w:val="22"/>
-          <w:lang w:val="es-ES"/>
-        </w:rPr>
-      </w:pPr>
-      <w:r>
-        <w:rPr>
-          <w:rFonts w:asciiTheme="minorHAnsi" w:hAnsiTheme="minorHAnsi"/>
-          <w:iCs/>
-          <w:sz w:val="22"/>
-          <w:szCs w:val="22"/>
-          <w:lang w:val="es-ES"/>
-        </w:rPr>
-        <w:t>Básicamente, cada vez que se pasa sobre un número positivo la credibilidad</w:t>
-      </w:r>
-      <w:r>
-        <w:rPr>
-          <w:rFonts w:asciiTheme="minorHAnsi" w:hAnsiTheme="minorHAnsi"/>
-          <w:iCs/>
-          <w:sz w:val="22"/>
-          <w:szCs w:val="22"/>
-          <w:lang w:val="es-ES"/>
-        </w:rPr>
-        <w:t>(r)</w:t>
-      </w:r>
-      <w:r>
-        <w:rPr>
-          <w:rFonts w:asciiTheme="minorHAnsi" w:hAnsiTheme="minorHAnsi"/>
-          <w:iCs/>
-          <w:sz w:val="22"/>
-          <w:szCs w:val="22"/>
-          <w:lang w:val="es-ES"/>
-        </w:rPr>
-        <w:t xml:space="preserve"> aumenta en 1. </w:t>
-      </w:r>
-    </w:p>
-    <w:p>
-      <w:pPr>
-        <w:pStyle w:val="Default"/>
-        <w:rPr>
-          <w:rFonts w:asciiTheme="minorHAnsi" w:hAnsiTheme="minorHAnsi"/>
-          <w:iCs/>
-          <w:sz w:val="22"/>
-          <w:szCs w:val="22"/>
-          <w:lang w:val="es-ES"/>
-        </w:rPr>
-      </w:pPr>
-      <w:r>
-        <w:rPr>
-          <w:rFonts w:asciiTheme="minorHAnsi" w:hAnsiTheme="minorHAnsi"/>
-          <w:iCs/>
-          <w:sz w:val="22"/>
-          <w:szCs w:val="22"/>
-          <w:lang w:val="es-ES"/>
-        </w:rPr>
-        <w:t>Cada vez que pasa sobre un número negativo la credibilidad disminuye en 1.</w:t>
-      </w:r>
-    </w:p>
-    <w:p>
-      <w:pPr>
-        <w:pStyle w:val="Default"/>
-        <w:rPr>
-          <w:rFonts w:asciiTheme="minorHAnsi" w:hAnsiTheme="minorHAnsi"/>
-          <w:iCs/>
-          <w:sz w:val="22"/>
-          <w:szCs w:val="22"/>
-          <w:lang w:val="es-ES"/>
-        </w:rPr>
-      </w:pPr>
-      <w:r>
-        <w:rPr>
-          <w:rFonts w:asciiTheme="minorHAnsi" w:hAnsiTheme="minorHAnsi"/>
-          <w:iCs/>
-          <w:sz w:val="22"/>
-          <w:szCs w:val="22"/>
-          <w:lang w:val="es-ES"/>
-        </w:rPr>
-        <w:t xml:space="preserve">En cada paso se pregunta si la nueva credibilidad es mayor a la anterior, si lo es, se guardan los valores actuales </w:t>
-      </w:r>
-      <w:proofErr w:type="spellStart"/>
-      <w:r>
-        <w:rPr>
-          <w:rFonts w:asciiTheme="minorHAnsi" w:hAnsiTheme="minorHAnsi"/>
-          <w:iCs/>
-          <w:sz w:val="22"/>
-          <w:szCs w:val="22"/>
-          <w:lang w:val="es-ES"/>
-        </w:rPr>
-        <w:t>r</w:t>
-      </w:r>
+        <w:t>,q</w:t>
+      </w:r>
+      <w:proofErr w:type="spellEnd"/>
+      <w:r>
+        <w:rPr>
+          <w:rFonts w:asciiTheme="minorHAnsi" w:hAnsiTheme="minorHAnsi"/>
+          <w:iCs/>
+          <w:sz w:val="22"/>
+          <w:szCs w:val="22"/>
+          <w:lang w:val="es-ES"/>
+        </w:rPr>
+        <w:t xml:space="preserve"> sobre </w:t>
+      </w:r>
+      <w:proofErr w:type="spellStart"/>
+      <w:r>
+        <w:rPr>
+          <w:rFonts w:asciiTheme="minorHAnsi" w:hAnsiTheme="minorHAnsi"/>
+          <w:iCs/>
+          <w:sz w:val="22"/>
+          <w:szCs w:val="22"/>
+          <w:lang w:val="es-ES"/>
+        </w:rPr>
+        <w:t>rcampeon,pcampeon</w:t>
+      </w:r>
+      <w:proofErr w:type="spellEnd"/>
+      <w:r>
+        <w:rPr>
+          <w:rFonts w:asciiTheme="minorHAnsi" w:hAnsiTheme="minorHAnsi"/>
+          <w:iCs/>
+          <w:sz w:val="22"/>
+          <w:szCs w:val="22"/>
+          <w:lang w:val="es-ES"/>
+        </w:rPr>
+        <w:t xml:space="preserve"> y </w:t>
+      </w:r>
+      <w:proofErr w:type="spellStart"/>
+      <w:r>
+        <w:rPr>
+          <w:rFonts w:asciiTheme="minorHAnsi" w:hAnsiTheme="minorHAnsi"/>
+          <w:iCs/>
+          <w:sz w:val="22"/>
+          <w:szCs w:val="22"/>
+          <w:lang w:val="es-ES"/>
+        </w:rPr>
+        <w:t>qcampeon</w:t>
+      </w:r>
+      <w:proofErr w:type="spellEnd"/>
+      <w:r>
+        <w:rPr>
+          <w:rFonts w:asciiTheme="minorHAnsi" w:hAnsiTheme="minorHAnsi"/>
+          <w:iCs/>
+          <w:sz w:val="22"/>
+          <w:szCs w:val="22"/>
+          <w:lang w:val="es-ES"/>
+        </w:rPr>
+        <w:t>.</w:t>
+      </w:r>
+    </w:p>
+    <w:p>
+      <w:pPr>
+        <w:pStyle w:val="Default"/>
+        <w:jc w:val="both"/>
+        <w:rPr>
+          <w:rFonts w:asciiTheme="minorHAnsi" w:hAnsiTheme="minorHAnsi"/>
+          <w:iCs/>
+          <w:sz w:val="22"/>
+          <w:szCs w:val="22"/>
+          <w:lang w:val="es-ES"/>
+        </w:rPr>
+      </w:pPr>
+      <w:r>
+        <w:rPr>
+          <w:rFonts w:asciiTheme="minorHAnsi" w:hAnsiTheme="minorHAnsi"/>
+          <w:iCs/>
+          <w:sz w:val="22"/>
+          <w:szCs w:val="22"/>
+          <w:lang w:val="es-ES"/>
+        </w:rPr>
+        <w:t xml:space="preserve">Si la credibilidad en algún momento se vuelve negativa, se mueve p que es la variable que representa donde debería comenzar el nuevo posible </w:t>
+      </w:r>
+      <w:proofErr w:type="spellStart"/>
+      <w:r>
+        <w:rPr>
+          <w:rFonts w:asciiTheme="minorHAnsi" w:hAnsiTheme="minorHAnsi"/>
+          <w:iCs/>
+          <w:sz w:val="22"/>
+          <w:szCs w:val="22"/>
+          <w:lang w:val="es-ES"/>
+        </w:rPr>
+        <w:t>subarreglo</w:t>
+      </w:r>
+      <w:proofErr w:type="spellEnd"/>
+      <w:r>
+        <w:rPr>
+          <w:rFonts w:asciiTheme="minorHAnsi" w:hAnsiTheme="minorHAnsi"/>
+          <w:iCs/>
+          <w:sz w:val="22"/>
+          <w:szCs w:val="22"/>
+          <w:lang w:val="es-ES"/>
+        </w:rPr>
+        <w:t xml:space="preserve"> y se resetea el valor de la credibilidad en 0. Esto es, porque la combinación de los elementos anteriores da una credibilidad negativa.</w:t>
+      </w:r>
+    </w:p>
+    <w:p>
+      <w:pPr>
+        <w:pStyle w:val="Default"/>
+        <w:jc w:val="both"/>
+        <w:rPr>
+          <w:rFonts w:asciiTheme="minorHAnsi" w:hAnsiTheme="minorHAnsi"/>
+          <w:iCs/>
+          <w:sz w:val="22"/>
+          <w:szCs w:val="22"/>
+          <w:lang w:val="es-ES"/>
+        </w:rPr>
+      </w:pPr>
+      <w:r>
+        <w:rPr>
+          <w:rFonts w:asciiTheme="minorHAnsi" w:hAnsiTheme="minorHAnsi"/>
+          <w:iCs/>
+          <w:sz w:val="22"/>
+          <w:szCs w:val="22"/>
+          <w:lang w:val="es-ES"/>
+        </w:rPr>
+        <w:t xml:space="preserve">Al final, se imprime los valores que queden en </w:t>
+      </w:r>
+      <w:proofErr w:type="spellStart"/>
       <w:proofErr w:type="gramStart"/>
       <w:r>
         <w:rPr>
@@ -678,151 +811,7 @@
           <w:szCs w:val="22"/>
           <w:lang w:val="es-ES"/>
         </w:rPr>
-        <w:t>,p,q</w:t>
-      </w:r>
-      <w:proofErr w:type="spellEnd"/>
-      <w:proofErr w:type="gramEnd"/>
-      <w:r>
-        <w:rPr>
-          <w:rFonts w:asciiTheme="minorHAnsi" w:hAnsiTheme="minorHAnsi"/>
-          <w:iCs/>
-          <w:sz w:val="22"/>
-          <w:szCs w:val="22"/>
-          <w:lang w:val="es-ES"/>
-        </w:rPr>
-        <w:t xml:space="preserve"> sobre </w:t>
-      </w:r>
-      <w:proofErr w:type="spellStart"/>
-      <w:r>
-        <w:rPr>
-          <w:rFonts w:asciiTheme="minorHAnsi" w:hAnsiTheme="minorHAnsi"/>
-          <w:iCs/>
-          <w:sz w:val="22"/>
-          <w:szCs w:val="22"/>
-          <w:lang w:val="es-ES"/>
-        </w:rPr>
         <w:t>rcampeon,pcampeon</w:t>
-      </w:r>
-      <w:proofErr w:type="spellEnd"/>
-      <w:r>
-        <w:rPr>
-          <w:rFonts w:asciiTheme="minorHAnsi" w:hAnsiTheme="minorHAnsi"/>
-          <w:iCs/>
-          <w:sz w:val="22"/>
-          <w:szCs w:val="22"/>
-          <w:lang w:val="es-ES"/>
-        </w:rPr>
-        <w:t xml:space="preserve"> y </w:t>
-      </w:r>
-      <w:proofErr w:type="spellStart"/>
-      <w:r>
-        <w:rPr>
-          <w:rFonts w:asciiTheme="minorHAnsi" w:hAnsiTheme="minorHAnsi"/>
-          <w:iCs/>
-          <w:sz w:val="22"/>
-          <w:szCs w:val="22"/>
-          <w:lang w:val="es-ES"/>
-        </w:rPr>
-        <w:t>qcampeon</w:t>
-      </w:r>
-      <w:proofErr w:type="spellEnd"/>
-      <w:r>
-        <w:rPr>
-          <w:rFonts w:asciiTheme="minorHAnsi" w:hAnsiTheme="minorHAnsi"/>
-          <w:iCs/>
-          <w:sz w:val="22"/>
-          <w:szCs w:val="22"/>
-          <w:lang w:val="es-ES"/>
-        </w:rPr>
-        <w:t>.</w:t>
-      </w:r>
-    </w:p>
-    <w:p>
-      <w:pPr>
-        <w:pStyle w:val="Default"/>
-        <w:rPr>
-          <w:rFonts w:asciiTheme="minorHAnsi" w:hAnsiTheme="minorHAnsi"/>
-          <w:iCs/>
-          <w:sz w:val="22"/>
-          <w:szCs w:val="22"/>
-          <w:lang w:val="es-ES"/>
-        </w:rPr>
-      </w:pPr>
-      <w:r>
-        <w:rPr>
-          <w:rFonts w:asciiTheme="minorHAnsi" w:hAnsiTheme="minorHAnsi"/>
-          <w:iCs/>
-          <w:sz w:val="22"/>
-          <w:szCs w:val="22"/>
-          <w:lang w:val="es-ES"/>
-        </w:rPr>
-        <w:t xml:space="preserve">Si la credibilidad en algún momento se vuelve negativa, se mueve p que es la variable que representa donde debería comenzar el nuevo posible </w:t>
-      </w:r>
-      <w:proofErr w:type="spellStart"/>
-      <w:r>
-        <w:rPr>
-          <w:rFonts w:asciiTheme="minorHAnsi" w:hAnsiTheme="minorHAnsi"/>
-          <w:iCs/>
-          <w:sz w:val="22"/>
-          <w:szCs w:val="22"/>
-          <w:lang w:val="es-ES"/>
-        </w:rPr>
-        <w:t>subarreglo</w:t>
-      </w:r>
-      <w:proofErr w:type="spellEnd"/>
-      <w:r>
-        <w:rPr>
-          <w:rFonts w:asciiTheme="minorHAnsi" w:hAnsiTheme="minorHAnsi"/>
-          <w:iCs/>
-          <w:sz w:val="22"/>
-          <w:szCs w:val="22"/>
-          <w:lang w:val="es-ES"/>
-        </w:rPr>
-        <w:t xml:space="preserve"> y se resetea el valor de la credibilidad en 0. Esto es, porque la combinación de los elementos anteriores da una credibilidad negativa.</w:t>
-      </w:r>
-    </w:p>
-    <w:p>
-      <w:pPr>
-        <w:pStyle w:val="Default"/>
-        <w:rPr>
-          <w:rFonts w:asciiTheme="minorHAnsi" w:hAnsiTheme="minorHAnsi"/>
-          <w:iCs/>
-          <w:sz w:val="22"/>
-          <w:szCs w:val="22"/>
-          <w:lang w:val="es-ES"/>
-        </w:rPr>
-      </w:pPr>
-      <w:r>
-        <w:rPr>
-          <w:rFonts w:asciiTheme="minorHAnsi" w:hAnsiTheme="minorHAnsi"/>
-          <w:iCs/>
-          <w:sz w:val="22"/>
-          <w:szCs w:val="22"/>
-          <w:lang w:val="es-ES"/>
-        </w:rPr>
-        <w:t xml:space="preserve">Al final, se imprime los valores que queden en </w:t>
-      </w:r>
-      <w:proofErr w:type="spellStart"/>
-      <w:r>
-        <w:rPr>
-          <w:rFonts w:asciiTheme="minorHAnsi" w:hAnsiTheme="minorHAnsi"/>
-          <w:iCs/>
-          <w:sz w:val="22"/>
-          <w:szCs w:val="22"/>
-          <w:lang w:val="es-ES"/>
-        </w:rPr>
-        <w:t>rcampeon</w:t>
-      </w:r>
-      <w:proofErr w:type="gramStart"/>
-      <w:r>
-        <w:rPr>
-          <w:rFonts w:asciiTheme="minorHAnsi" w:hAnsiTheme="minorHAnsi"/>
-          <w:iCs/>
-          <w:sz w:val="22"/>
-          <w:szCs w:val="22"/>
-          <w:lang w:val="es-ES"/>
-        </w:rPr>
-        <w:t>,pcampeon</w:t>
       </w:r>
       <w:proofErr w:type="spellEnd"/>
       <w:proofErr w:type="gramEnd"/>
@@ -910,7 +899,7 @@
           <w:szCs w:val="20"/>
           <w:lang w:val="es-ES"/>
         </w:rPr>
-        <w:t>A[0</w:t>
+        <w:t>A[</w:t>
       </w:r>
       <w:proofErr w:type="gramStart"/>
       <w:r>
@@ -920,7 +909,7 @@
           <w:szCs w:val="20"/>
           <w:lang w:val="es-ES"/>
         </w:rPr>
-        <w:t>..n</w:t>
+        <w:t>0..</w:t>
       </w:r>
       <w:proofErr w:type="gramEnd"/>
       <w:r>
@@ -930,7 +919,7 @@
           <w:szCs w:val="20"/>
           <w:lang w:val="es-ES"/>
         </w:rPr>
-        <w:t>-1]</w:t>
+        <w:t>n-1]</w:t>
       </w:r>
       <w:r>
         <w:rPr>
@@ -1000,6 +989,16 @@
           <w:szCs w:val="22"/>
         </w:rPr>
       </w:pPr>
+      <w:r>
+        <w:rPr>
+          <w:rFonts w:asciiTheme="minorHAnsi" w:hAnsiTheme="minorHAnsi"/>
+          <w:iCs/>
+          <w:sz w:val="22"/>
+          <w:szCs w:val="22"/>
+        </w:rPr>
+        <w:t>cred(</w:t>
+      </w:r>
+      <w:proofErr w:type="spellStart"/>
       <w:proofErr w:type="gramStart"/>
       <w:r>
         <w:rPr>
@@ -1008,20 +1007,10 @@
           <w:sz w:val="22"/>
           <w:szCs w:val="22"/>
         </w:rPr>
-        <w:t>cred(</w:t>
-      </w:r>
-      <w:proofErr w:type="spellStart"/>
+        <w:t>p,q</w:t>
+      </w:r>
+      <w:proofErr w:type="spellEnd"/>
       <w:proofErr w:type="gramEnd"/>
-      <w:r>
-        <w:rPr>
-          <w:rFonts w:asciiTheme="minorHAnsi" w:hAnsiTheme="minorHAnsi"/>
-          <w:iCs/>
-          <w:sz w:val="22"/>
-          <w:szCs w:val="22"/>
-        </w:rPr>
-        <w:t>p,q</w:t>
-      </w:r>
-      <w:proofErr w:type="spellEnd"/>
       <w:r>
         <w:rPr>
           <w:rFonts w:asciiTheme="minorHAnsi" w:hAnsiTheme="minorHAnsi"/>
@@ -1173,7 +1162,6 @@
         <w:t xml:space="preserve">Maximizar </w:t>
       </w:r>
       <w:proofErr w:type="spellStart"/>
-      <w:proofErr w:type="gramStart"/>
       <w:r>
         <w:rPr>
           <w:rFonts w:asciiTheme="minorHAnsi" w:hAnsiTheme="minorHAnsi"/>
@@ -1194,7 +1182,7 @@
         <w:t>(</w:t>
       </w:r>
       <w:proofErr w:type="spellStart"/>
-      <w:proofErr w:type="gramEnd"/>
+      <w:proofErr w:type="gramStart"/>
       <w:r>
         <w:rPr>
           <w:rFonts w:asciiTheme="minorHAnsi" w:hAnsiTheme="minorHAnsi"/>
@@ -1205,6 +1193,7 @@
         <w:t>p,q</w:t>
       </w:r>
       <w:proofErr w:type="spellEnd"/>
+      <w:proofErr w:type="gramEnd"/>
       <w:r>
         <w:rPr>
           <w:rFonts w:asciiTheme="minorHAnsi" w:hAnsiTheme="minorHAnsi"/>
@@ -1212,32 +1201,24 @@
           <w:szCs w:val="20"/>
           <w:lang w:val="es-ES"/>
         </w:rPr>
-        <w:t>)</w:t>
-      </w:r>
-      <w:r>
+        <w:t>).</w:t>
+      </w:r>
+    </w:p>
+    <w:p>
+      <w:pPr>
+        <w:pStyle w:val="Default"/>
         <w:rPr>
           <w:rFonts w:asciiTheme="minorHAnsi" w:hAnsiTheme="minorHAnsi"/>
           <w:sz w:val="20"/>
           <w:szCs w:val="20"/>
           <w:lang w:val="es-ES"/>
         </w:rPr>
-        <w:t>.</w:t>
-      </w:r>
-    </w:p>
-    <w:p>
-      <w:pPr>
-        <w:pStyle w:val="Default"/>
-        <w:rPr>
-          <w:rFonts w:asciiTheme="minorHAnsi" w:hAnsiTheme="minorHAnsi"/>
-          <w:sz w:val="20"/>
-          <w:szCs w:val="20"/>
-          <w:lang w:val="es-ES"/>
-        </w:rPr>
-      </w:pPr>
-    </w:p>
-    <w:p>
-      <w:pPr>
-        <w:pStyle w:val="Default"/>
+      </w:pPr>
+    </w:p>
+    <w:p>
+      <w:pPr>
+        <w:pStyle w:val="Default"/>
+        <w:jc w:val="both"/>
         <w:rPr>
           <w:rFonts w:asciiTheme="minorHAnsi" w:hAnsiTheme="minorHAnsi"/>
           <w:sz w:val="22"/>
@@ -1253,37 +1234,37 @@
           <w:szCs w:val="22"/>
           <w:lang w:val="es-ES"/>
         </w:rPr>
-        <w:t>PRE</w:t>
-      </w:r>
+        <w:t>PRE:</w:t>
+      </w:r>
+      <w:r>
+        <w:rPr>
+          <w:rFonts w:asciiTheme="minorHAnsi" w:hAnsiTheme="minorHAnsi"/>
+          <w:b/>
+          <w:sz w:val="22"/>
+          <w:szCs w:val="22"/>
+          <w:lang w:val="es-ES"/>
+        </w:rPr>
+        <w:t xml:space="preserve"> </w:t>
+      </w:r>
+      <w:r>
+        <w:rPr>
+          <w:rFonts w:asciiTheme="minorHAnsi" w:hAnsiTheme="minorHAnsi"/>
+          <w:sz w:val="22"/>
+          <w:szCs w:val="22"/>
+          <w:lang w:val="es-ES"/>
+        </w:rPr>
+        <w:t xml:space="preserve"> Se inicializan las 6 variables que van a manejar la respuesta, </w:t>
+      </w:r>
+      <w:proofErr w:type="spellStart"/>
       <w:proofErr w:type="gramStart"/>
       <w:r>
         <w:rPr>
           <w:rFonts w:asciiTheme="minorHAnsi" w:hAnsiTheme="minorHAnsi"/>
-          <w:b/>
-          <w:sz w:val="22"/>
-          <w:szCs w:val="22"/>
-          <w:lang w:val="es-ES"/>
-        </w:rPr>
-        <w:t>:</w:t>
-      </w:r>
-      <w:r>
-        <w:rPr>
-          <w:rFonts w:asciiTheme="minorHAnsi" w:hAnsiTheme="minorHAnsi"/>
-          <w:b/>
-          <w:sz w:val="22"/>
-          <w:szCs w:val="22"/>
-          <w:lang w:val="es-ES"/>
-        </w:rPr>
-        <w:t xml:space="preserve"> </w:t>
-      </w:r>
-      <w:r>
-        <w:rPr>
-          <w:rFonts w:asciiTheme="minorHAnsi" w:hAnsiTheme="minorHAnsi"/>
-          <w:sz w:val="22"/>
-          <w:szCs w:val="22"/>
-          <w:lang w:val="es-ES"/>
-        </w:rPr>
-        <w:t xml:space="preserve"> Se</w:t>
+          <w:sz w:val="22"/>
+          <w:szCs w:val="22"/>
+          <w:lang w:val="es-ES"/>
+        </w:rPr>
+        <w:t>r,p</w:t>
       </w:r>
       <w:proofErr w:type="gramEnd"/>
       <w:r>
@@ -1293,17 +1274,7 @@
           <w:szCs w:val="22"/>
           <w:lang w:val="es-ES"/>
         </w:rPr>
-        <w:t xml:space="preserve"> inicializan las 6 variables que van a manejar la respuesta, </w:t>
-      </w:r>
-      <w:proofErr w:type="spellStart"/>
-      <w:r>
-        <w:rPr>
-          <w:rFonts w:asciiTheme="minorHAnsi" w:hAnsiTheme="minorHAnsi"/>
-          <w:sz w:val="22"/>
-          <w:szCs w:val="22"/>
-          <w:lang w:val="es-ES"/>
-        </w:rPr>
-        <w:t>r,p,q,rcampeon,pcampeon</w:t>
+        <w:t>,q,rcampeon,pcampeon</w:t>
       </w:r>
       <w:proofErr w:type="spellEnd"/>
       <w:r>
@@ -1343,7 +1314,7 @@
           <w:szCs w:val="22"/>
           <w:lang w:val="es-ES"/>
         </w:rPr>
-        <w:t>las regla descritas</w:t>
+        <w:t>las regla</w:t>
       </w:r>
       <w:proofErr w:type="gramEnd"/>
       <w:r>
@@ -1353,7 +1324,7 @@
           <w:szCs w:val="22"/>
           <w:lang w:val="es-ES"/>
         </w:rPr>
-        <w:t xml:space="preserve"> anteriormente. </w:t>
+        <w:t xml:space="preserve"> descritas anteriormente. </w:t>
       </w:r>
       <w:proofErr w:type="spellStart"/>
       <w:r>
@@ -1393,7 +1364,7 @@
           <w:szCs w:val="22"/>
           <w:lang w:val="es-ES"/>
         </w:rPr>
-        <w:t xml:space="preserve"> del tamaño de A[0</w:t>
+        <w:t xml:space="preserve"> del tamaño de A[</w:t>
       </w:r>
       <w:proofErr w:type="gramStart"/>
       <w:r>
@@ -1403,7 +1374,7 @@
           <w:szCs w:val="22"/>
           <w:lang w:val="es-ES"/>
         </w:rPr>
-        <w:t>..n</w:t>
+        <w:t>0..</w:t>
       </w:r>
       <w:proofErr w:type="gramEnd"/>
       <w:r>
@@ -1413,26 +1384,25 @@
           <w:szCs w:val="22"/>
           <w:lang w:val="es-ES"/>
         </w:rPr>
-        <w:t>-1] que contiene los números a procesar.</w:t>
-      </w:r>
-    </w:p>
-    <w:p>
-      <w:pPr>
-        <w:pStyle w:val="Default"/>
-        <w:rPr>
-          <w:rFonts w:asciiTheme="minorHAnsi" w:hAnsiTheme="minorHAnsi"/>
-          <w:iCs/>
-          <w:sz w:val="22"/>
-          <w:szCs w:val="22"/>
-          <w:lang w:val="es-ES"/>
-        </w:rPr>
-      </w:pPr>
-      <w:bookmarkStart w:id="0" w:name="_GoBack"/>
-      <w:bookmarkEnd w:id="0"/>
-    </w:p>
-    <w:p>
-      <w:pPr>
-        <w:pStyle w:val="Default"/>
+        <w:t>n-1] que contiene los números a procesar.</w:t>
+      </w:r>
+    </w:p>
+    <w:p>
+      <w:pPr>
+        <w:pStyle w:val="Default"/>
+        <w:rPr>
+          <w:rFonts w:asciiTheme="minorHAnsi" w:hAnsiTheme="minorHAnsi"/>
+          <w:iCs/>
+          <w:sz w:val="22"/>
+          <w:szCs w:val="22"/>
+          <w:lang w:val="es-ES"/>
+        </w:rPr>
+      </w:pPr>
+    </w:p>
+    <w:p>
+      <w:pPr>
+        <w:pStyle w:val="Default"/>
+        <w:jc w:val="both"/>
         <w:rPr>
           <w:rFonts w:asciiTheme="minorHAnsi" w:hAnsiTheme="minorHAnsi"/>
           <w:sz w:val="22"/>
@@ -1701,7 +1671,7 @@
           <w:szCs w:val="22"/>
           <w:lang w:val="es-ES"/>
         </w:rPr>
-        <w:t xml:space="preserve"> obtenido por consola  a </w:t>
+        <w:t xml:space="preserve"> obtenido por </w:t>
       </w:r>
       <w:proofErr w:type="gramStart"/>
       <w:r>
@@ -1711,7 +1681,7 @@
           <w:szCs w:val="22"/>
           <w:lang w:val="es-ES"/>
         </w:rPr>
-        <w:t>Vals(</w:t>
+        <w:t>consola  a</w:t>
       </w:r>
       <w:proofErr w:type="gramEnd"/>
       <w:r>
@@ -1721,7 +1691,7 @@
           <w:szCs w:val="22"/>
           <w:lang w:val="es-ES"/>
         </w:rPr>
-        <w:t>arreglo con valores del problema)</w:t>
+        <w:t xml:space="preserve"> Vals(arreglo con valores del problema)</w:t>
       </w:r>
       <w:r>
         <w:rPr>
@@ -1920,12 +1890,121 @@
           <w:rFonts w:asciiTheme="majorHAnsi" w:hAnsiTheme="majorHAnsi"/>
           <w:lang w:val="es-ES"/>
         </w:rPr>
-        <w:t xml:space="preserve"> = </w:t>
+        <w:t xml:space="preserve"> = O(2(n+1)) = O(n)</w:t>
+      </w:r>
+    </w:p>
+    <w:p>
+      <w:pPr>
+        <w:pStyle w:val="Default"/>
+        <w:rPr>
+          <w:rFonts w:asciiTheme="majorHAnsi" w:hAnsiTheme="majorHAnsi"/>
+          <w:lang w:val="es-ES"/>
+        </w:rPr>
+      </w:pPr>
+    </w:p>
+    <w:p>
+      <w:pPr>
+        <w:pStyle w:val="Default"/>
+        <w:rPr>
+          <w:rFonts w:asciiTheme="minorHAnsi" w:hAnsiTheme="minorHAnsi"/>
+          <w:sz w:val="22"/>
+          <w:szCs w:val="22"/>
+          <w:lang w:val="es-ES"/>
+        </w:rPr>
+      </w:pPr>
+      <w:r>
+        <w:rPr>
+          <w:rFonts w:asciiTheme="minorHAnsi" w:hAnsiTheme="minorHAnsi"/>
+          <w:sz w:val="22"/>
+          <w:szCs w:val="22"/>
+          <w:lang w:val="es-ES"/>
+        </w:rPr>
+        <w:t>Vals</w:t>
+      </w:r>
+      <w:r>
+        <w:rPr>
+          <w:rFonts w:asciiTheme="minorHAnsi" w:hAnsiTheme="minorHAnsi"/>
+          <w:sz w:val="22"/>
+          <w:szCs w:val="22"/>
+          <w:lang w:val="es-ES"/>
+        </w:rPr>
+        <w:t>: Arreglo de tamaño n</w:t>
+      </w:r>
+      <w:r>
+        <w:rPr>
+          <w:rFonts w:asciiTheme="minorHAnsi" w:hAnsiTheme="minorHAnsi"/>
+          <w:sz w:val="22"/>
+          <w:szCs w:val="22"/>
+          <w:lang w:val="es-ES"/>
+        </w:rPr>
+        <w:t xml:space="preserve"> que contiene todos los valores procesados</w:t>
+      </w:r>
+      <w:r>
+        <w:rPr>
+          <w:rFonts w:asciiTheme="minorHAnsi" w:hAnsiTheme="minorHAnsi"/>
+          <w:b/>
+          <w:sz w:val="22"/>
+          <w:szCs w:val="22"/>
+          <w:lang w:val="es-ES"/>
+        </w:rPr>
+        <w:t xml:space="preserve"> O(</w:t>
+      </w:r>
+      <w:r>
+        <w:rPr>
+          <w:rFonts w:asciiTheme="minorHAnsi" w:hAnsiTheme="minorHAnsi"/>
+          <w:b/>
+          <w:sz w:val="22"/>
+          <w:szCs w:val="22"/>
+          <w:lang w:val="es-ES"/>
+        </w:rPr>
+        <w:t>n</w:t>
+      </w:r>
+      <w:r>
+        <w:rPr>
+          <w:rFonts w:asciiTheme="minorHAnsi" w:hAnsiTheme="minorHAnsi"/>
+          <w:b/>
+          <w:sz w:val="22"/>
+          <w:szCs w:val="22"/>
+          <w:lang w:val="es-ES"/>
+        </w:rPr>
+        <w:t>)</w:t>
+      </w:r>
+    </w:p>
+    <w:p>
+      <w:pPr>
+        <w:pStyle w:val="Default"/>
+        <w:rPr>
+          <w:rFonts w:asciiTheme="minorHAnsi" w:hAnsiTheme="minorHAnsi"/>
+          <w:sz w:val="22"/>
+          <w:szCs w:val="22"/>
+          <w:lang w:val="es-ES"/>
+        </w:rPr>
+      </w:pPr>
+      <w:r>
+        <w:rPr>
+          <w:rFonts w:asciiTheme="minorHAnsi" w:hAnsiTheme="minorHAnsi"/>
+          <w:sz w:val="22"/>
+          <w:szCs w:val="22"/>
+          <w:lang w:val="es-ES"/>
+        </w:rPr>
+        <w:t>R: variable local que contiene el valor actual de la credibilidad</w:t>
+      </w:r>
+      <w:r>
+        <w:rPr>
+          <w:rFonts w:asciiTheme="minorHAnsi" w:hAnsiTheme="minorHAnsi"/>
+          <w:sz w:val="22"/>
+          <w:szCs w:val="22"/>
+          <w:lang w:val="es-ES"/>
+        </w:rPr>
+        <w:t xml:space="preserve"> </w:t>
       </w:r>
       <w:proofErr w:type="gramStart"/>
       <w:r>
         <w:rPr>
-          <w:rFonts w:asciiTheme="majorHAnsi" w:hAnsiTheme="majorHAnsi"/>
+          <w:rFonts w:asciiTheme="minorHAnsi" w:hAnsiTheme="minorHAnsi"/>
+          <w:b/>
+          <w:sz w:val="22"/>
+          <w:szCs w:val="22"/>
           <w:lang w:val="es-ES"/>
         </w:rPr>
         <w:t>O(</w:t>
@@ -1933,68 +2012,55 @@
       <w:proofErr w:type="gramEnd"/>
       <w:r>
         <w:rPr>
-          <w:rFonts w:asciiTheme="majorHAnsi" w:hAnsiTheme="majorHAnsi"/>
-          <w:lang w:val="es-ES"/>
-        </w:rPr>
-        <w:t>2(n+1)) = O(n)</w:t>
-      </w:r>
-    </w:p>
-    <w:p>
-      <w:pPr>
-        <w:pStyle w:val="Default"/>
-        <w:rPr>
-          <w:rFonts w:asciiTheme="majorHAnsi" w:hAnsiTheme="majorHAnsi"/>
-          <w:lang w:val="es-ES"/>
-        </w:rPr>
-      </w:pPr>
-    </w:p>
-    <w:p>
-      <w:pPr>
-        <w:pStyle w:val="Default"/>
-        <w:rPr>
-          <w:rFonts w:asciiTheme="minorHAnsi" w:hAnsiTheme="minorHAnsi"/>
-          <w:sz w:val="22"/>
-          <w:szCs w:val="22"/>
-          <w:lang w:val="es-ES"/>
-        </w:rPr>
-      </w:pPr>
-      <w:r>
-        <w:rPr>
-          <w:rFonts w:asciiTheme="minorHAnsi" w:hAnsiTheme="minorHAnsi"/>
-          <w:sz w:val="22"/>
-          <w:szCs w:val="22"/>
-          <w:lang w:val="es-ES"/>
-        </w:rPr>
-        <w:t>Vals</w:t>
-      </w:r>
-      <w:r>
-        <w:rPr>
-          <w:rFonts w:asciiTheme="minorHAnsi" w:hAnsiTheme="minorHAnsi"/>
-          <w:sz w:val="22"/>
-          <w:szCs w:val="22"/>
-          <w:lang w:val="es-ES"/>
-        </w:rPr>
-        <w:t>: Arreglo de tamaño n</w:t>
-      </w:r>
-      <w:r>
-        <w:rPr>
-          <w:rFonts w:asciiTheme="minorHAnsi" w:hAnsiTheme="minorHAnsi"/>
-          <w:sz w:val="22"/>
-          <w:szCs w:val="22"/>
-          <w:lang w:val="es-ES"/>
-        </w:rPr>
-        <w:t xml:space="preserve"> que contiene todos los valores procesados</w:t>
-      </w:r>
-      <w:r>
-        <w:rPr>
           <w:rFonts w:asciiTheme="minorHAnsi" w:hAnsiTheme="minorHAnsi"/>
           <w:b/>
           <w:sz w:val="22"/>
           <w:szCs w:val="22"/>
           <w:lang w:val="es-ES"/>
         </w:rPr>
+        <w:t>1)</w:t>
+      </w:r>
+    </w:p>
+    <w:p>
+      <w:pPr>
+        <w:pStyle w:val="Default"/>
+        <w:rPr>
+          <w:rFonts w:asciiTheme="minorHAnsi" w:hAnsiTheme="minorHAnsi"/>
+          <w:sz w:val="22"/>
+          <w:szCs w:val="22"/>
+          <w:lang w:val="es-ES"/>
+        </w:rPr>
+      </w:pPr>
+      <w:proofErr w:type="spellStart"/>
+      <w:r>
+        <w:rPr>
+          <w:rFonts w:asciiTheme="minorHAnsi" w:hAnsiTheme="minorHAnsi"/>
+          <w:sz w:val="22"/>
+          <w:szCs w:val="22"/>
+          <w:lang w:val="es-ES"/>
+        </w:rPr>
+        <w:t>Rcampeon</w:t>
+      </w:r>
+      <w:proofErr w:type="spellEnd"/>
+      <w:r>
+        <w:rPr>
+          <w:rFonts w:asciiTheme="minorHAnsi" w:hAnsiTheme="minorHAnsi"/>
+          <w:sz w:val="22"/>
+          <w:szCs w:val="22"/>
+          <w:lang w:val="es-ES"/>
+        </w:rPr>
+        <w:t>: centinela de la credibilidad</w:t>
+      </w:r>
+      <w:r>
+        <w:rPr>
+          <w:rFonts w:asciiTheme="minorHAnsi" w:hAnsiTheme="minorHAnsi"/>
+          <w:sz w:val="22"/>
+          <w:szCs w:val="22"/>
+          <w:lang w:val="es-ES"/>
+        </w:rPr>
         <w:t xml:space="preserve"> </w:t>
       </w:r>
+      <w:proofErr w:type="gramStart"/>
       <w:r>
         <w:rPr>
           <w:rFonts w:asciiTheme="minorHAnsi" w:hAnsiTheme="minorHAnsi"/>
@@ -2005,6 +2071,7 @@
         </w:rPr>
         <w:t>O(</w:t>
       </w:r>
+      <w:proofErr w:type="gramEnd"/>
       <w:r>
         <w:rPr>
           <w:rFonts w:asciiTheme="minorHAnsi" w:hAnsiTheme="minorHAnsi"/>
@@ -2013,8 +2080,67 @@
           <w:szCs w:val="22"/>
           <w:lang w:val="es-ES"/>
         </w:rPr>
-        <w:t>n</w:t>
-      </w:r>
+        <w:t>1)</w:t>
+      </w:r>
+    </w:p>
+    <w:p>
+      <w:pPr>
+        <w:pStyle w:val="Default"/>
+        <w:rPr>
+          <w:rFonts w:asciiTheme="minorHAnsi" w:hAnsiTheme="minorHAnsi"/>
+          <w:sz w:val="22"/>
+          <w:szCs w:val="22"/>
+          <w:lang w:val="es-ES"/>
+        </w:rPr>
+      </w:pPr>
+      <w:r>
+        <w:rPr>
+          <w:rFonts w:asciiTheme="minorHAnsi" w:hAnsiTheme="minorHAnsi"/>
+          <w:sz w:val="22"/>
+          <w:szCs w:val="22"/>
+          <w:lang w:val="es-ES"/>
+        </w:rPr>
+        <w:t>P</w:t>
+      </w:r>
+      <w:r>
+        <w:rPr>
+          <w:rFonts w:asciiTheme="minorHAnsi" w:hAnsiTheme="minorHAnsi"/>
+          <w:sz w:val="22"/>
+          <w:szCs w:val="22"/>
+          <w:lang w:val="es-ES"/>
+        </w:rPr>
+        <w:t xml:space="preserve">: variable local que contiene la posición inicial posible del </w:t>
+      </w:r>
+      <w:proofErr w:type="spellStart"/>
+      <w:r>
+        <w:rPr>
+          <w:rFonts w:asciiTheme="minorHAnsi" w:hAnsiTheme="minorHAnsi"/>
+          <w:sz w:val="22"/>
+          <w:szCs w:val="22"/>
+          <w:lang w:val="es-ES"/>
+        </w:rPr>
+        <w:t>subarreglo</w:t>
+      </w:r>
+      <w:proofErr w:type="spellEnd"/>
+      <w:r>
+        <w:rPr>
+          <w:rFonts w:asciiTheme="minorHAnsi" w:hAnsiTheme="minorHAnsi"/>
+          <w:sz w:val="22"/>
+          <w:szCs w:val="22"/>
+          <w:lang w:val="es-ES"/>
+        </w:rPr>
+        <w:t xml:space="preserve"> con mayor credibilidad</w:t>
+      </w:r>
+      <w:r>
+        <w:rPr>
+          <w:rFonts w:asciiTheme="minorHAnsi" w:hAnsiTheme="minorHAnsi"/>
+          <w:sz w:val="22"/>
+          <w:szCs w:val="22"/>
+          <w:lang w:val="es-ES"/>
+        </w:rPr>
+        <w:t xml:space="preserve"> </w:t>
+      </w:r>
+      <w:proofErr w:type="gramStart"/>
       <w:r>
         <w:rPr>
           <w:rFonts w:asciiTheme="minorHAnsi" w:hAnsiTheme="minorHAnsi"/>
@@ -2023,27 +2149,69 @@
           <w:szCs w:val="22"/>
           <w:lang w:val="es-ES"/>
         </w:rPr>
-        <w:t>)</w:t>
-      </w:r>
-    </w:p>
-    <w:p>
-      <w:pPr>
-        <w:pStyle w:val="Default"/>
-        <w:rPr>
-          <w:rFonts w:asciiTheme="minorHAnsi" w:hAnsiTheme="minorHAnsi"/>
-          <w:sz w:val="22"/>
-          <w:szCs w:val="22"/>
-          <w:lang w:val="es-ES"/>
-        </w:rPr>
-      </w:pPr>
-      <w:r>
-        <w:rPr>
-          <w:rFonts w:asciiTheme="minorHAnsi" w:hAnsiTheme="minorHAnsi"/>
-          <w:sz w:val="22"/>
-          <w:szCs w:val="22"/>
-          <w:lang w:val="es-ES"/>
-        </w:rPr>
-        <w:t>R: variable local que contiene el valor actual de la credibilidad</w:t>
+        <w:t>O(</w:t>
+      </w:r>
+      <w:proofErr w:type="gramEnd"/>
+      <w:r>
+        <w:rPr>
+          <w:rFonts w:asciiTheme="minorHAnsi" w:hAnsiTheme="minorHAnsi"/>
+          <w:b/>
+          <w:sz w:val="22"/>
+          <w:szCs w:val="22"/>
+          <w:lang w:val="es-ES"/>
+        </w:rPr>
+        <w:t>1)</w:t>
+      </w:r>
+    </w:p>
+    <w:p>
+      <w:pPr>
+        <w:pStyle w:val="Default"/>
+        <w:rPr>
+          <w:rFonts w:asciiTheme="minorHAnsi" w:hAnsiTheme="minorHAnsi"/>
+          <w:sz w:val="22"/>
+          <w:szCs w:val="22"/>
+          <w:lang w:val="es-ES"/>
+        </w:rPr>
+      </w:pPr>
+      <w:proofErr w:type="spellStart"/>
+      <w:r>
+        <w:rPr>
+          <w:rFonts w:asciiTheme="minorHAnsi" w:hAnsiTheme="minorHAnsi"/>
+          <w:sz w:val="22"/>
+          <w:szCs w:val="22"/>
+          <w:lang w:val="es-ES"/>
+        </w:rPr>
+        <w:t>Pcampeon</w:t>
+      </w:r>
+      <w:proofErr w:type="spellEnd"/>
+      <w:r>
+        <w:rPr>
+          <w:rFonts w:asciiTheme="minorHAnsi" w:hAnsiTheme="minorHAnsi"/>
+          <w:sz w:val="22"/>
+          <w:szCs w:val="22"/>
+          <w:lang w:val="es-ES"/>
+        </w:rPr>
+        <w:t xml:space="preserve">: centinela que contiene donde comienza el </w:t>
+      </w:r>
+      <w:proofErr w:type="spellStart"/>
+      <w:r>
+        <w:rPr>
+          <w:rFonts w:asciiTheme="minorHAnsi" w:hAnsiTheme="minorHAnsi"/>
+          <w:sz w:val="22"/>
+          <w:szCs w:val="22"/>
+          <w:lang w:val="es-ES"/>
+        </w:rPr>
+        <w:t>subarreglo</w:t>
+      </w:r>
+      <w:proofErr w:type="spellEnd"/>
+      <w:r>
+        <w:rPr>
+          <w:rFonts w:asciiTheme="minorHAnsi" w:hAnsiTheme="minorHAnsi"/>
+          <w:sz w:val="22"/>
+          <w:szCs w:val="22"/>
+          <w:lang w:val="es-ES"/>
+        </w:rPr>
+        <w:t xml:space="preserve"> con mayor credibilidad</w:t>
       </w:r>
       <w:r>
         <w:rPr>
@@ -2087,25 +2255,34 @@
           <w:lang w:val="es-ES"/>
         </w:rPr>
       </w:pPr>
-      <w:proofErr w:type="spellStart"/>
-      <w:r>
-        <w:rPr>
-          <w:rFonts w:asciiTheme="minorHAnsi" w:hAnsiTheme="minorHAnsi"/>
-          <w:sz w:val="22"/>
-          <w:szCs w:val="22"/>
-          <w:lang w:val="es-ES"/>
-        </w:rPr>
-        <w:t>Rcampeon</w:t>
-      </w:r>
-      <w:proofErr w:type="spellEnd"/>
-      <w:r>
-        <w:rPr>
-          <w:rFonts w:asciiTheme="minorHAnsi" w:hAnsiTheme="minorHAnsi"/>
-          <w:sz w:val="22"/>
-          <w:szCs w:val="22"/>
-          <w:lang w:val="es-ES"/>
-        </w:rPr>
-        <w:t>: centinela de la credibilidad</w:t>
+      <w:r>
+        <w:rPr>
+          <w:rFonts w:asciiTheme="minorHAnsi" w:hAnsiTheme="minorHAnsi"/>
+          <w:sz w:val="22"/>
+          <w:szCs w:val="22"/>
+          <w:lang w:val="es-ES"/>
+        </w:rPr>
+        <w:t xml:space="preserve">Q: variable local que contiene la posición final posible del </w:t>
+      </w:r>
+      <w:proofErr w:type="spellStart"/>
+      <w:r>
+        <w:rPr>
+          <w:rFonts w:asciiTheme="minorHAnsi" w:hAnsiTheme="minorHAnsi"/>
+          <w:sz w:val="22"/>
+          <w:szCs w:val="22"/>
+          <w:lang w:val="es-ES"/>
+        </w:rPr>
+        <w:t>subarreglo</w:t>
+      </w:r>
+      <w:proofErr w:type="spellEnd"/>
+      <w:r>
+        <w:rPr>
+          <w:rFonts w:asciiTheme="minorHAnsi" w:hAnsiTheme="minorHAnsi"/>
+          <w:sz w:val="22"/>
+          <w:szCs w:val="22"/>
+          <w:lang w:val="es-ES"/>
+        </w:rPr>
+        <w:t xml:space="preserve"> con mayor credibilidad</w:t>
       </w:r>
       <w:r>
         <w:rPr>
@@ -2149,266 +2326,6 @@
           <w:lang w:val="es-ES"/>
         </w:rPr>
       </w:pPr>
-      <w:r>
-        <w:rPr>
-          <w:rFonts w:asciiTheme="minorHAnsi" w:hAnsiTheme="minorHAnsi"/>
-          <w:sz w:val="22"/>
-          <w:szCs w:val="22"/>
-          <w:lang w:val="es-ES"/>
-        </w:rPr>
-        <w:t>P</w:t>
-      </w:r>
-      <w:r>
-        <w:rPr>
-          <w:rFonts w:asciiTheme="minorHAnsi" w:hAnsiTheme="minorHAnsi"/>
-          <w:sz w:val="22"/>
-          <w:szCs w:val="22"/>
-          <w:lang w:val="es-ES"/>
-        </w:rPr>
-        <w:t xml:space="preserve">: variable local que contiene la posición inicial posible del </w:t>
-      </w:r>
-      <w:proofErr w:type="spellStart"/>
-      <w:r>
-        <w:rPr>
-          <w:rFonts w:asciiTheme="minorHAnsi" w:hAnsiTheme="minorHAnsi"/>
-          <w:sz w:val="22"/>
-          <w:szCs w:val="22"/>
-          <w:lang w:val="es-ES"/>
-        </w:rPr>
-        <w:t>subarreglo</w:t>
-      </w:r>
-      <w:proofErr w:type="spellEnd"/>
-      <w:r>
-        <w:rPr>
-          <w:rFonts w:asciiTheme="minorHAnsi" w:hAnsiTheme="minorHAnsi"/>
-          <w:sz w:val="22"/>
-          <w:szCs w:val="22"/>
-          <w:lang w:val="es-ES"/>
-        </w:rPr>
-        <w:t xml:space="preserve"> con mayor credibilidad</w:t>
-      </w:r>
-      <w:r>
-        <w:rPr>
-          <w:rFonts w:asciiTheme="minorHAnsi" w:hAnsiTheme="minorHAnsi"/>
-          <w:sz w:val="22"/>
-          <w:szCs w:val="22"/>
-          <w:lang w:val="es-ES"/>
-        </w:rPr>
-        <w:t xml:space="preserve"> </w:t>
-      </w:r>
-      <w:proofErr w:type="gramStart"/>
-      <w:r>
-        <w:rPr>
-          <w:rFonts w:asciiTheme="minorHAnsi" w:hAnsiTheme="minorHAnsi"/>
-          <w:b/>
-          <w:sz w:val="22"/>
-          <w:szCs w:val="22"/>
-          <w:lang w:val="es-ES"/>
-        </w:rPr>
-        <w:t>O(</w:t>
-      </w:r>
-      <w:proofErr w:type="gramEnd"/>
-      <w:r>
-        <w:rPr>
-          <w:rFonts w:asciiTheme="minorHAnsi" w:hAnsiTheme="minorHAnsi"/>
-          <w:b/>
-          <w:sz w:val="22"/>
-          <w:szCs w:val="22"/>
-          <w:lang w:val="es-ES"/>
-        </w:rPr>
-        <w:t>1)</w:t>
-      </w:r>
-    </w:p>
-    <w:p>
-      <w:pPr>
-        <w:pStyle w:val="Default"/>
-        <w:rPr>
-          <w:rFonts w:asciiTheme="minorHAnsi" w:hAnsiTheme="minorHAnsi"/>
-          <w:sz w:val="22"/>
-          <w:szCs w:val="22"/>
-          <w:lang w:val="es-ES"/>
-        </w:rPr>
-      </w:pPr>
-      <w:proofErr w:type="spellStart"/>
-      <w:r>
-        <w:rPr>
-          <w:rFonts w:asciiTheme="minorHAnsi" w:hAnsiTheme="minorHAnsi"/>
-          <w:sz w:val="22"/>
-          <w:szCs w:val="22"/>
-          <w:lang w:val="es-ES"/>
-        </w:rPr>
-        <w:t>Pcampeon</w:t>
-      </w:r>
-      <w:proofErr w:type="spellEnd"/>
-      <w:r>
-        <w:rPr>
-          <w:rFonts w:asciiTheme="minorHAnsi" w:hAnsiTheme="minorHAnsi"/>
-          <w:sz w:val="22"/>
-          <w:szCs w:val="22"/>
-          <w:lang w:val="es-ES"/>
-        </w:rPr>
-        <w:t xml:space="preserve">: centinela que contiene donde comienza el </w:t>
-      </w:r>
-      <w:proofErr w:type="spellStart"/>
-      <w:r>
-        <w:rPr>
-          <w:rFonts w:asciiTheme="minorHAnsi" w:hAnsiTheme="minorHAnsi"/>
-          <w:sz w:val="22"/>
-          <w:szCs w:val="22"/>
-          <w:lang w:val="es-ES"/>
-        </w:rPr>
-        <w:t>subarreglo</w:t>
-      </w:r>
-      <w:proofErr w:type="spellEnd"/>
-      <w:r>
-        <w:rPr>
-          <w:rFonts w:asciiTheme="minorHAnsi" w:hAnsiTheme="minorHAnsi"/>
-          <w:sz w:val="22"/>
-          <w:szCs w:val="22"/>
-          <w:lang w:val="es-ES"/>
-        </w:rPr>
-        <w:t xml:space="preserve"> con mayor credibilidad</w:t>
-      </w:r>
-      <w:r>
-        <w:rPr>
-          <w:rFonts w:asciiTheme="minorHAnsi" w:hAnsiTheme="minorHAnsi"/>
-          <w:sz w:val="22"/>
-          <w:szCs w:val="22"/>
-          <w:lang w:val="es-ES"/>
-        </w:rPr>
-        <w:t xml:space="preserve"> </w:t>
-      </w:r>
-      <w:proofErr w:type="gramStart"/>
-      <w:r>
-        <w:rPr>
-          <w:rFonts w:asciiTheme="minorHAnsi" w:hAnsiTheme="minorHAnsi"/>
-          <w:b/>
-          <w:sz w:val="22"/>
-          <w:szCs w:val="22"/>
-          <w:lang w:val="es-ES"/>
-        </w:rPr>
-        <w:t>O(</w:t>
-      </w:r>
-      <w:proofErr w:type="gramEnd"/>
-      <w:r>
-        <w:rPr>
-          <w:rFonts w:asciiTheme="minorHAnsi" w:hAnsiTheme="minorHAnsi"/>
-          <w:b/>
-          <w:sz w:val="22"/>
-          <w:szCs w:val="22"/>
-          <w:lang w:val="es-ES"/>
-        </w:rPr>
-        <w:t>1)</w:t>
-      </w:r>
-    </w:p>
-    <w:p>
-      <w:pPr>
-        <w:pStyle w:val="Default"/>
-        <w:rPr>
-          <w:rFonts w:asciiTheme="minorHAnsi" w:hAnsiTheme="minorHAnsi"/>
-          <w:sz w:val="22"/>
-          <w:szCs w:val="22"/>
-          <w:lang w:val="es-ES"/>
-        </w:rPr>
-      </w:pPr>
-      <w:r>
-        <w:rPr>
-          <w:rFonts w:asciiTheme="minorHAnsi" w:hAnsiTheme="minorHAnsi"/>
-          <w:sz w:val="22"/>
-          <w:szCs w:val="22"/>
-          <w:lang w:val="es-ES"/>
-        </w:rPr>
-        <w:t xml:space="preserve">Q: </w:t>
-      </w:r>
-      <w:r>
-        <w:rPr>
-          <w:rFonts w:asciiTheme="minorHAnsi" w:hAnsiTheme="minorHAnsi"/>
-          <w:sz w:val="22"/>
-          <w:szCs w:val="22"/>
-          <w:lang w:val="es-ES"/>
-        </w:rPr>
-        <w:t xml:space="preserve">variable local que contiene la posición </w:t>
-      </w:r>
-      <w:r>
-        <w:rPr>
-          <w:rFonts w:asciiTheme="minorHAnsi" w:hAnsiTheme="minorHAnsi"/>
-          <w:sz w:val="22"/>
-          <w:szCs w:val="22"/>
-          <w:lang w:val="es-ES"/>
-        </w:rPr>
-        <w:t xml:space="preserve">final </w:t>
-      </w:r>
-      <w:r>
-        <w:rPr>
-          <w:rFonts w:asciiTheme="minorHAnsi" w:hAnsiTheme="minorHAnsi"/>
-          <w:sz w:val="22"/>
-          <w:szCs w:val="22"/>
-          <w:lang w:val="es-ES"/>
-        </w:rPr>
-        <w:t xml:space="preserve">posible del </w:t>
-      </w:r>
-      <w:proofErr w:type="spellStart"/>
-      <w:r>
-        <w:rPr>
-          <w:rFonts w:asciiTheme="minorHAnsi" w:hAnsiTheme="minorHAnsi"/>
-          <w:sz w:val="22"/>
-          <w:szCs w:val="22"/>
-          <w:lang w:val="es-ES"/>
-        </w:rPr>
-        <w:t>subarreglo</w:t>
-      </w:r>
-      <w:proofErr w:type="spellEnd"/>
-      <w:r>
-        <w:rPr>
-          <w:rFonts w:asciiTheme="minorHAnsi" w:hAnsiTheme="minorHAnsi"/>
-          <w:sz w:val="22"/>
-          <w:szCs w:val="22"/>
-          <w:lang w:val="es-ES"/>
-        </w:rPr>
-        <w:t xml:space="preserve"> con mayor credibilidad</w:t>
-      </w:r>
-      <w:r>
-        <w:rPr>
-          <w:rFonts w:asciiTheme="minorHAnsi" w:hAnsiTheme="minorHAnsi"/>
-          <w:sz w:val="22"/>
-          <w:szCs w:val="22"/>
-          <w:lang w:val="es-ES"/>
-        </w:rPr>
-        <w:t xml:space="preserve"> </w:t>
-      </w:r>
-      <w:proofErr w:type="gramStart"/>
-      <w:r>
-        <w:rPr>
-          <w:rFonts w:asciiTheme="minorHAnsi" w:hAnsiTheme="minorHAnsi"/>
-          <w:b/>
-          <w:sz w:val="22"/>
-          <w:szCs w:val="22"/>
-          <w:lang w:val="es-ES"/>
-        </w:rPr>
-        <w:t>O(</w:t>
-      </w:r>
-      <w:proofErr w:type="gramEnd"/>
-      <w:r>
-        <w:rPr>
-          <w:rFonts w:asciiTheme="minorHAnsi" w:hAnsiTheme="minorHAnsi"/>
-          <w:b/>
-          <w:sz w:val="22"/>
-          <w:szCs w:val="22"/>
-          <w:lang w:val="es-ES"/>
-        </w:rPr>
-        <w:t>1)</w:t>
-      </w:r>
-    </w:p>
-    <w:p>
-      <w:pPr>
-        <w:pStyle w:val="Default"/>
-        <w:rPr>
-          <w:rFonts w:asciiTheme="minorHAnsi" w:hAnsiTheme="minorHAnsi"/>
-          <w:sz w:val="22"/>
-          <w:szCs w:val="22"/>
-          <w:lang w:val="es-ES"/>
-        </w:rPr>
-      </w:pPr>
       <w:proofErr w:type="spellStart"/>
       <w:r>
         <w:rPr>
@@ -2427,34 +2344,7 @@
           <w:szCs w:val="22"/>
           <w:lang w:val="es-ES"/>
         </w:rPr>
-        <w:t xml:space="preserve">: </w:t>
-      </w:r>
-      <w:r>
-        <w:rPr>
-          <w:rFonts w:asciiTheme="minorHAnsi" w:hAnsiTheme="minorHAnsi"/>
-          <w:sz w:val="22"/>
-          <w:szCs w:val="22"/>
-          <w:lang w:val="es-ES"/>
-        </w:rPr>
-        <w:t xml:space="preserve">centinela que contiene donde </w:t>
-      </w:r>
-      <w:r>
-        <w:rPr>
-          <w:rFonts w:asciiTheme="minorHAnsi" w:hAnsiTheme="minorHAnsi"/>
-          <w:sz w:val="22"/>
-          <w:szCs w:val="22"/>
-          <w:lang w:val="es-ES"/>
-        </w:rPr>
-        <w:t>termina</w:t>
-      </w:r>
-      <w:r>
-        <w:rPr>
-          <w:rFonts w:asciiTheme="minorHAnsi" w:hAnsiTheme="minorHAnsi"/>
-          <w:sz w:val="22"/>
-          <w:szCs w:val="22"/>
-          <w:lang w:val="es-ES"/>
-        </w:rPr>
-        <w:t xml:space="preserve"> el </w:t>
+        <w:t xml:space="preserve">: centinela que contiene donde termina el </w:t>
       </w:r>
       <w:proofErr w:type="spellStart"/>
       <w:r>
@@ -2708,6 +2598,7 @@
     <w:p>
       <w:pPr>
         <w:pStyle w:val="Default"/>
+        <w:jc w:val="both"/>
         <w:rPr>
           <w:rFonts w:asciiTheme="minorHAnsi" w:hAnsiTheme="minorHAnsi" w:cs="Calibri"/>
           <w:sz w:val="22"/>
@@ -2809,6 +2700,7 @@
     <w:p>
       <w:pPr>
         <w:pStyle w:val="Default"/>
+        <w:jc w:val="both"/>
         <w:rPr>
           <w:rFonts w:asciiTheme="minorHAnsi" w:hAnsiTheme="minorHAnsi" w:cs="Calibri"/>
           <w:sz w:val="22"/>
@@ -2816,10 +2708,13 @@
           <w:lang w:val="es-ES"/>
         </w:rPr>
       </w:pPr>
-    </w:p>
-    <w:p>
-      <w:pPr>
-        <w:pStyle w:val="Default"/>
+      <w:bookmarkStart w:id="0" w:name="_GoBack"/>
+      <w:bookmarkEnd w:id="0"/>
+    </w:p>
+    <w:p>
+      <w:pPr>
+        <w:pStyle w:val="Default"/>
+        <w:jc w:val="both"/>
         <w:rPr>
           <w:rFonts w:asciiTheme="minorHAnsi" w:hAnsiTheme="minorHAnsi" w:cs="Calibri"/>
           <w:sz w:val="22"/>
@@ -2878,6 +2773,7 @@
     <w:p>
       <w:pPr>
         <w:pStyle w:val="Default"/>
+        <w:jc w:val="both"/>
         <w:rPr>
           <w:rFonts w:asciiTheme="minorHAnsi" w:hAnsiTheme="minorHAnsi" w:cs="Calibri"/>
           <w:sz w:val="22"/>
@@ -2892,6 +2788,7 @@
         <w:autoSpaceDN w:val="0"/>
         <w:adjustRightInd w:val="0"/>
         <w:spacing w:after="0" w:line="240" w:lineRule="auto"/>
+        <w:jc w:val="both"/>
         <w:rPr>
           <w:rFonts w:asciiTheme="majorHAnsi" w:hAnsiTheme="majorHAnsi" w:cs="Calibri"/>
           <w:color w:val="000000"/>
@@ -2944,23 +2841,7 @@
             <w:rFonts w:asciiTheme="minorHAnsi" w:hAnsiTheme="minorHAnsi"/>
             <w:lang w:val="es-ES"/>
           </w:rPr>
-          <w:t>https://chinmaylokesh.wordpress.com/2011/01/17/for-a-given-array-of-integers-positive-and-negative-find-a-continous-sequence-with-larg</w:t>
-        </w:r>
-        <w:r>
-          <w:rPr>
-            <w:rStyle w:val="Hipervnculo"/>
-            <w:rFonts w:asciiTheme="minorHAnsi" w:hAnsiTheme="minorHAnsi"/>
-            <w:lang w:val="es-ES"/>
-          </w:rPr>
-          <w:t>e</w:t>
-        </w:r>
-        <w:r>
-          <w:rPr>
-            <w:rStyle w:val="Hipervnculo"/>
-            <w:rFonts w:asciiTheme="minorHAnsi" w:hAnsiTheme="minorHAnsi"/>
-            <w:lang w:val="es-ES"/>
-          </w:rPr>
-          <w:t>st-sum/</w:t>
+          <w:t>https://chinmaylokesh.wordpress.com/2011/01/17/for-a-given-array-of-integers-positive-and-negative-find-a-continous-sequence-with-largest-sum/</w:t>
         </w:r>
       </w:hyperlink>
     </w:p>
@@ -2984,7 +2865,7 @@
 </file>
 
 <file path=word/styles.xml><?xml version="1.0" encoding="utf-8"?>
-<w:styles xmlns:mc="http://schemas.openxmlformats.org/markup-compatibility/2006" xmlns:r="http://schemas.openxmlformats.org/officeDocument/2006/relationships" xmlns:w="http://schemas.openxmlformats.org/wordprocessingml/2006/main" xmlns:w14="http://schemas.microsoft.com/office/word/2010/wordml" xmlns:w15="http://schemas.microsoft.com/office/word/2012/wordml" mc:Ignorable="w14 w15">
+<w:styles xmlns:mc="http://schemas.openxmlformats.org/markup-compatibility/2006" xmlns:r="http://schemas.openxmlformats.org/officeDocument/2006/relationships" xmlns:w="http://schemas.openxmlformats.org/wordprocessingml/2006/main" xmlns:w14="http://schemas.microsoft.com/office/word/2010/wordml" xmlns:w15="http://schemas.microsoft.com/office/word/2012/wordml" xmlns:w16se="http://schemas.microsoft.com/office/word/2015/wordml/symex" mc:Ignorable="w14 w15 w16se">
   <w:docDefaults>
     <w:rPrDefault>
       <w:rPr>
@@ -3000,7 +2881,7 @@
       </w:pPr>
     </w:pPrDefault>
   </w:docDefaults>
-  <w:latentStyles w:defLockedState="0" w:defUIPriority="99" w:defSemiHidden="0" w:defUnhideWhenUsed="0" w:defQFormat="0" w:count="371">
+  <w:latentStyles w:defLockedState="0" w:defUIPriority="99" w:defSemiHidden="0" w:defUnhideWhenUsed="0" w:defQFormat="0" w:count="372">
     <w:lsdException w:name="Normal" w:uiPriority="0" w:qFormat="1"/>
     <w:lsdException w:name="heading 1" w:uiPriority="9" w:qFormat="1"/>
     <w:lsdException w:name="heading 2" w:semiHidden="1" w:uiPriority="9" w:unhideWhenUsed="1" w:qFormat="1"/>
@@ -3106,7 +2987,6 @@
     <w:lsdException w:name="HTML Sample" w:semiHidden="1" w:unhideWhenUsed="1"/>
     <w:lsdException w:name="HTML Typewriter" w:semiHidden="1" w:unhideWhenUsed="1"/>
     <w:lsdException w:name="HTML Variable" w:semiHidden="1" w:unhideWhenUsed="1"/>
-    <w:lsdException w:name="Normal Table" w:semiHidden="1" w:unhideWhenUsed="1"/>
     <w:lsdException w:name="annotation subject" w:semiHidden="1" w:unhideWhenUsed="1"/>
     <w:lsdException w:name="No List" w:semiHidden="1" w:unhideWhenUsed="1"/>
     <w:lsdException w:name="Outline List 1" w:semiHidden="1" w:unhideWhenUsed="1"/>
@@ -3153,10 +3033,8 @@
     <w:lsdException w:name="Table Subtle 2" w:semiHidden="1" w:unhideWhenUsed="1"/>
     <w:lsdException w:name="Table Web 1" w:semiHidden="1" w:unhideWhenUsed="1"/>
     <w:lsdException w:name="Table Web 2" w:semiHidden="1" w:unhideWhenUsed="1"/>
-    <w:lsdException w:name="Table Web 3" w:semiHidden="1" w:unhideWhenUsed="1"/>
     <w:lsdException w:name="Balloon Text" w:semiHidden="1" w:unhideWhenUsed="1"/>
     <w:lsdException w:name="Table Grid" w:uiPriority="39"/>
-    <w:lsdException w:name="Table Theme" w:semiHidden="1" w:unhideWhenUsed="1"/>
     <w:lsdException w:name="Placeholder Text" w:semiHidden="1"/>
     <w:lsdException w:name="No Spacing" w:uiPriority="1" w:qFormat="1"/>
     <w:lsdException w:name="Light Shading" w:uiPriority="60"/>
@@ -3372,6 +3250,7 @@
     <w:lsdException w:name="List Table 5 Dark Accent 6" w:uiPriority="50"/>
     <w:lsdException w:name="List Table 6 Colorful Accent 6" w:uiPriority="51"/>
     <w:lsdException w:name="List Table 7 Colorful Accent 6" w:uiPriority="52"/>
+    <w:lsdException w:name="Mention" w:semiHidden="1" w:unhideWhenUsed="1"/>
   </w:latentStyles>
   <w:style w:type="paragraph" w:default="1" w:styleId="Normal">
     <w:name w:val="Normal"/>
@@ -3380,6 +3259,7 @@
   <w:style w:type="character" w:default="1" w:styleId="Fuentedeprrafopredeter">
     <w:name w:val="Default Paragraph Font"/>
     <w:uiPriority w:val="1"/>
+    <w:semiHidden/>
     <w:unhideWhenUsed/>
   </w:style>
   <w:style w:type="table" w:default="1" w:styleId="Tablanormal">

</xml_diff>